<commit_message>
Updated Sharepoint and Sharedrive URLs
</commit_message>
<xml_diff>
--- a/SIEBEL KT.docx
+++ b/SIEBEL KT.docx
@@ -1,6 +1,6 @@
 
 <file path=word/document.xml><?xml version="1.0" encoding="utf-8"?>
-<w:document xmlns:wpc="http://schemas.microsoft.com/office/word/2010/wordprocessingCanvas" xmlns:cx="http://schemas.microsoft.com/office/drawing/2014/chartex" xmlns:cx1="http://schemas.microsoft.com/office/drawing/2015/9/8/chartex" xmlns:cx2="http://schemas.microsoft.com/office/drawing/2015/10/21/chartex" xmlns:cx3="http://schemas.microsoft.com/office/drawing/2016/5/9/chartex" xmlns:cx4="http://schemas.microsoft.com/office/drawing/2016/5/10/chartex" xmlns:cx5="http://schemas.microsoft.com/office/drawing/2016/5/11/chartex" xmlns:cx6="http://schemas.microsoft.com/office/drawing/2016/5/12/chartex" xmlns:cx7="http://schemas.microsoft.com/office/drawing/2016/5/13/chartex" xmlns:cx8="http://schemas.microsoft.com/office/drawing/2016/5/14/chartex" xmlns:mc="http://schemas.openxmlformats.org/markup-compatibility/2006" xmlns:aink="http://schemas.microsoft.com/office/drawing/2016/ink" xmlns:am3d="http://schemas.microsoft.com/office/drawing/2017/model3d" xmlns:o="urn:schemas-microsoft-com:office:office" xmlns:r="http://schemas.openxmlformats.org/officeDocument/2006/relationships" xmlns:m="http://schemas.openxmlformats.org/officeDocument/2006/math" xmlns:v="urn:schemas-microsoft-com:vml" xmlns:wp14="http://schemas.microsoft.com/office/word/2010/wordprocessingDrawing" xmlns:wp="http://schemas.openxmlformats.org/drawingml/2006/wordprocessingDrawing" xmlns:w10="urn:schemas-microsoft-com:office:word" xmlns:w="http://schemas.openxmlformats.org/wordprocessingml/2006/main" xmlns:w14="http://schemas.microsoft.com/office/word/2010/wordml" xmlns:w15="http://schemas.microsoft.com/office/word/2012/wordml" xmlns:w16cex="http://schemas.microsoft.com/office/word/2018/wordml/cex" xmlns:w16cid="http://schemas.microsoft.com/office/word/2016/wordml/cid" xmlns:w16="http://schemas.microsoft.com/office/word/2018/wordml" xmlns:w16sdtdh="http://schemas.microsoft.com/office/word/2020/wordml/sdtdatahash" xmlns:w16se="http://schemas.microsoft.com/office/word/2015/wordml/symex" xmlns:wpg="http://schemas.microsoft.com/office/word/2010/wordprocessingGroup" xmlns:wpi="http://schemas.microsoft.com/office/word/2010/wordprocessingInk" xmlns:wne="http://schemas.microsoft.com/office/word/2006/wordml" xmlns:wps="http://schemas.microsoft.com/office/word/2010/wordprocessingShape" mc:Ignorable="w14 w15 w16se w16cid w16 w16cex w16sdtdh wp14">
+<w:document xmlns:wpc="http://schemas.microsoft.com/office/word/2010/wordprocessingCanvas" xmlns:cx="http://schemas.microsoft.com/office/drawing/2014/chartex" xmlns:cx1="http://schemas.microsoft.com/office/drawing/2015/9/8/chartex" xmlns:cx2="http://schemas.microsoft.com/office/drawing/2015/10/21/chartex" xmlns:cx3="http://schemas.microsoft.com/office/drawing/2016/5/9/chartex" xmlns:cx4="http://schemas.microsoft.com/office/drawing/2016/5/10/chartex" xmlns:cx5="http://schemas.microsoft.com/office/drawing/2016/5/11/chartex" xmlns:cx6="http://schemas.microsoft.com/office/drawing/2016/5/12/chartex" xmlns:cx7="http://schemas.microsoft.com/office/drawing/2016/5/13/chartex" xmlns:cx8="http://schemas.microsoft.com/office/drawing/2016/5/14/chartex" xmlns:mc="http://schemas.openxmlformats.org/markup-compatibility/2006" xmlns:aink="http://schemas.microsoft.com/office/drawing/2016/ink" xmlns:am3d="http://schemas.microsoft.com/office/drawing/2017/model3d" xmlns:o="urn:schemas-microsoft-com:office:office" xmlns:oel="http://schemas.microsoft.com/office/2019/extlst" xmlns:r="http://schemas.openxmlformats.org/officeDocument/2006/relationships" xmlns:m="http://schemas.openxmlformats.org/officeDocument/2006/math" xmlns:v="urn:schemas-microsoft-com:vml" xmlns:wp14="http://schemas.microsoft.com/office/word/2010/wordprocessingDrawing" xmlns:wp="http://schemas.openxmlformats.org/drawingml/2006/wordprocessingDrawing" xmlns:w10="urn:schemas-microsoft-com:office:word" xmlns:w="http://schemas.openxmlformats.org/wordprocessingml/2006/main" xmlns:w14="http://schemas.microsoft.com/office/word/2010/wordml" xmlns:w15="http://schemas.microsoft.com/office/word/2012/wordml" xmlns:w16cex="http://schemas.microsoft.com/office/word/2018/wordml/cex" xmlns:w16cid="http://schemas.microsoft.com/office/word/2016/wordml/cid" xmlns:w16="http://schemas.microsoft.com/office/word/2018/wordml" xmlns:w16sdtdh="http://schemas.microsoft.com/office/word/2020/wordml/sdtdatahash" xmlns:w16se="http://schemas.microsoft.com/office/word/2015/wordml/symex" xmlns:wpg="http://schemas.microsoft.com/office/word/2010/wordprocessingGroup" xmlns:wpi="http://schemas.microsoft.com/office/word/2010/wordprocessingInk" xmlns:wne="http://schemas.microsoft.com/office/word/2006/wordml" xmlns:wps="http://schemas.microsoft.com/office/word/2010/wordprocessingShape" mc:Ignorable="w14 w15 w16se w16cid w16 w16cex w16sdtdh wp14">
   <w:body>
     <w:p>
       <w:pPr>
@@ -44,6 +44,9 @@
     </w:p>
     <w:p>
       <w:r>
+        <w:rPr>
+          <w:noProof/>
+        </w:rPr>
         <w:drawing>
           <wp:inline distT="0" distB="0" distL="0" distR="0" wp14:anchorId="72FF5F4D" wp14:editId="56B77F86">
             <wp:extent cx="5731510" cy="4154442"/>
@@ -678,7 +681,7 @@
                 <w:color w:val="0563C1"/>
                 <w:szCs w:val="22"/>
                 <w:u w:val="single"/>
-                <w:lang w:eastAsia="en-IN"/>
+                <w:lang w:val="fr-FR" w:eastAsia="en-IN"/>
               </w:rPr>
             </w:pPr>
             <w:hyperlink r:id="rId10" w:history="1">
@@ -2002,6 +2005,9 @@
     <w:p/>
     <w:p>
       <w:r>
+        <w:rPr>
+          <w:noProof/>
+        </w:rPr>
         <w:drawing>
           <wp:inline distT="0" distB="0" distL="0" distR="0" wp14:anchorId="32CCEE67" wp14:editId="4FDA06FF">
             <wp:extent cx="6147582" cy="3577803"/>
@@ -2574,6 +2580,9 @@
     <w:p/>
     <w:p>
       <w:r>
+        <w:rPr>
+          <w:noProof/>
+        </w:rPr>
         <w:drawing>
           <wp:inline distT="0" distB="0" distL="0" distR="0" wp14:anchorId="637E2451" wp14:editId="38EA5F63">
             <wp:extent cx="5731510" cy="2499360"/>
@@ -2673,14 +2682,7 @@
           <w:b/>
           <w:bCs/>
         </w:rPr>
-        <w:t>L</w:t>
-      </w:r>
-      <w:r>
-        <w:rPr>
-          <w:b/>
-          <w:bCs/>
-        </w:rPr>
-        <w:t xml:space="preserve">ist param %Group% for comp </w:t>
+        <w:t xml:space="preserve">List param %Group% for comp </w:t>
       </w:r>
       <w:proofErr w:type="spellStart"/>
       <w:r>
@@ -2888,6 +2890,9 @@
     <w:p/>
     <w:p>
       <w:r>
+        <w:rPr>
+          <w:noProof/>
+        </w:rPr>
         <w:drawing>
           <wp:inline distT="0" distB="0" distL="0" distR="0" wp14:anchorId="027AFA96" wp14:editId="3D6B9DD8">
             <wp:extent cx="5731510" cy="3383280"/>
@@ -3084,6 +3089,9 @@
     <w:p/>
     <w:p>
       <w:r>
+        <w:rPr>
+          <w:noProof/>
+        </w:rPr>
         <w:drawing>
           <wp:inline distT="0" distB="0" distL="0" distR="0" wp14:anchorId="2BC1CB94" wp14:editId="2BE89352">
             <wp:extent cx="5731510" cy="4403725"/>
@@ -3124,6 +3132,9 @@
     <w:p/>
     <w:p>
       <w:r>
+        <w:rPr>
+          <w:noProof/>
+        </w:rPr>
         <w:lastRenderedPageBreak/>
         <w:drawing>
           <wp:inline distT="0" distB="0" distL="0" distR="0" wp14:anchorId="748F3474" wp14:editId="0E465722">
@@ -3165,6 +3176,9 @@
     <w:p/>
     <w:p>
       <w:r>
+        <w:rPr>
+          <w:noProof/>
+        </w:rPr>
         <w:drawing>
           <wp:inline distT="0" distB="0" distL="0" distR="0" wp14:anchorId="5585BDA8" wp14:editId="529630BF">
             <wp:extent cx="5731510" cy="4201160"/>
@@ -3233,15 +3247,7 @@
         <w:sym w:font="Wingdings" w:char="F0E0"/>
       </w:r>
       <w:r>
-        <w:t xml:space="preserve"> We </w:t>
-      </w:r>
-      <w:proofErr w:type="gramStart"/>
-      <w:r>
-        <w:t>have to</w:t>
-      </w:r>
-      <w:proofErr w:type="gramEnd"/>
-      <w:r>
-        <w:t xml:space="preserve"> share the DDL with DBA Team in every release for RFS and Production deployment as per Object Tracker.</w:t>
+        <w:t xml:space="preserve"> We have to share the DDL with DBA Team in every release for RFS and Production deployment as per Object Tracker.</w:t>
       </w:r>
     </w:p>
     <w:p>
@@ -3263,7 +3269,102 @@
       </w:r>
     </w:p>
     <w:p/>
+    <w:p>
+      <w:pPr>
+        <w:pStyle w:val="Heading1"/>
+        <w:numPr>
+          <w:ilvl w:val="0"/>
+          <w:numId w:val="6"/>
+        </w:numPr>
+      </w:pPr>
+      <w:proofErr w:type="spellStart"/>
+      <w:r>
+        <w:t>Sharepoint</w:t>
+      </w:r>
+      <w:proofErr w:type="spellEnd"/>
+    </w:p>
     <w:p/>
+    <w:p>
+      <w:pPr>
+        <w:ind w:firstLine="360"/>
+      </w:pPr>
+      <w:r>
+        <w:t xml:space="preserve">Below is the </w:t>
+      </w:r>
+      <w:proofErr w:type="spellStart"/>
+      <w:r>
+        <w:t>sharepoint</w:t>
+      </w:r>
+      <w:proofErr w:type="spellEnd"/>
+      <w:r>
+        <w:t xml:space="preserve"> URL which we are using here.</w:t>
+      </w:r>
+    </w:p>
+    <w:p>
+      <w:pPr>
+        <w:ind w:firstLine="360"/>
+        <w:rPr>
+          <w:b/>
+          <w:bCs/>
+          <w:u w:val="single"/>
+        </w:rPr>
+      </w:pPr>
+      <w:hyperlink r:id="rId29" w:history="1">
+        <w:r>
+          <w:rPr>
+            <w:rStyle w:val="Hyperlink"/>
+            <w:b/>
+            <w:bCs/>
+          </w:rPr>
+          <w:t>https://coltinternal.sharepoint.com/SitePages/Home.aspx</w:t>
+        </w:r>
+      </w:hyperlink>
+    </w:p>
+    <w:p>
+      <w:pPr>
+        <w:ind w:firstLine="360"/>
+        <w:rPr>
+          <w:b/>
+          <w:bCs/>
+          <w:u w:val="single"/>
+        </w:rPr>
+      </w:pPr>
+    </w:p>
+    <w:p>
+      <w:pPr>
+        <w:pStyle w:val="Heading1"/>
+        <w:numPr>
+          <w:ilvl w:val="0"/>
+          <w:numId w:val="6"/>
+        </w:numPr>
+      </w:pPr>
+      <w:r>
+        <w:t>Share Drive</w:t>
+      </w:r>
+    </w:p>
+    <w:p/>
+    <w:p>
+      <w:r>
+        <w:t>Below drive can be used for any files to share.</w:t>
+      </w:r>
+    </w:p>
+    <w:p>
+      <w:pPr>
+        <w:rPr>
+          <w:b/>
+          <w:bCs/>
+          <w:u w:val="single"/>
+        </w:rPr>
+      </w:pPr>
+      <w:r>
+        <w:rPr>
+          <w:b/>
+          <w:bCs/>
+          <w:u w:val="single"/>
+        </w:rPr>
+        <w:t>O:\universal\Temporary</w:t>
+      </w:r>
+    </w:p>
     <w:sectPr>
       <w:pgSz w:w="11906" w:h="16838"/>
       <w:pgMar w:top="1440" w:right="1440" w:bottom="1440" w:left="1440" w:header="708" w:footer="708" w:gutter="0"/>
@@ -3275,7 +3376,7 @@
 </file>
 
 <file path=word/numbering.xml><?xml version="1.0" encoding="utf-8"?>
-<w:numbering xmlns:wpc="http://schemas.microsoft.com/office/word/2010/wordprocessingCanvas" xmlns:cx="http://schemas.microsoft.com/office/drawing/2014/chartex" xmlns:cx1="http://schemas.microsoft.com/office/drawing/2015/9/8/chartex" xmlns:cx2="http://schemas.microsoft.com/office/drawing/2015/10/21/chartex" xmlns:cx3="http://schemas.microsoft.com/office/drawing/2016/5/9/chartex" xmlns:cx4="http://schemas.microsoft.com/office/drawing/2016/5/10/chartex" xmlns:cx5="http://schemas.microsoft.com/office/drawing/2016/5/11/chartex" xmlns:cx6="http://schemas.microsoft.com/office/drawing/2016/5/12/chartex" xmlns:cx7="http://schemas.microsoft.com/office/drawing/2016/5/13/chartex" xmlns:cx8="http://schemas.microsoft.com/office/drawing/2016/5/14/chartex" xmlns:mc="http://schemas.openxmlformats.org/markup-compatibility/2006" xmlns:aink="http://schemas.microsoft.com/office/drawing/2016/ink" xmlns:am3d="http://schemas.microsoft.com/office/drawing/2017/model3d" xmlns:o="urn:schemas-microsoft-com:office:office" xmlns:r="http://schemas.openxmlformats.org/officeDocument/2006/relationships" xmlns:m="http://schemas.openxmlformats.org/officeDocument/2006/math" xmlns:v="urn:schemas-microsoft-com:vml" xmlns:wp14="http://schemas.microsoft.com/office/word/2010/wordprocessingDrawing" xmlns:wp="http://schemas.openxmlformats.org/drawingml/2006/wordprocessingDrawing" xmlns:w10="urn:schemas-microsoft-com:office:word" xmlns:w="http://schemas.openxmlformats.org/wordprocessingml/2006/main" xmlns:w14="http://schemas.microsoft.com/office/word/2010/wordml" xmlns:w15="http://schemas.microsoft.com/office/word/2012/wordml" xmlns:w16cex="http://schemas.microsoft.com/office/word/2018/wordml/cex" xmlns:w16cid="http://schemas.microsoft.com/office/word/2016/wordml/cid" xmlns:w16="http://schemas.microsoft.com/office/word/2018/wordml" xmlns:w16sdtdh="http://schemas.microsoft.com/office/word/2020/wordml/sdtdatahash" xmlns:w16se="http://schemas.microsoft.com/office/word/2015/wordml/symex" xmlns:wpg="http://schemas.microsoft.com/office/word/2010/wordprocessingGroup" xmlns:wpi="http://schemas.microsoft.com/office/word/2010/wordprocessingInk" xmlns:wne="http://schemas.microsoft.com/office/word/2006/wordml" xmlns:wps="http://schemas.microsoft.com/office/word/2010/wordprocessingShape" mc:Ignorable="w14 w15 w16se w16cid w16 w16cex w16sdtdh wp14">
+<w:numbering xmlns:wpc="http://schemas.microsoft.com/office/word/2010/wordprocessingCanvas" xmlns:cx="http://schemas.microsoft.com/office/drawing/2014/chartex" xmlns:cx1="http://schemas.microsoft.com/office/drawing/2015/9/8/chartex" xmlns:cx2="http://schemas.microsoft.com/office/drawing/2015/10/21/chartex" xmlns:cx3="http://schemas.microsoft.com/office/drawing/2016/5/9/chartex" xmlns:cx4="http://schemas.microsoft.com/office/drawing/2016/5/10/chartex" xmlns:cx5="http://schemas.microsoft.com/office/drawing/2016/5/11/chartex" xmlns:cx6="http://schemas.microsoft.com/office/drawing/2016/5/12/chartex" xmlns:cx7="http://schemas.microsoft.com/office/drawing/2016/5/13/chartex" xmlns:cx8="http://schemas.microsoft.com/office/drawing/2016/5/14/chartex" xmlns:mc="http://schemas.openxmlformats.org/markup-compatibility/2006" xmlns:aink="http://schemas.microsoft.com/office/drawing/2016/ink" xmlns:am3d="http://schemas.microsoft.com/office/drawing/2017/model3d" xmlns:o="urn:schemas-microsoft-com:office:office" xmlns:oel="http://schemas.microsoft.com/office/2019/extlst" xmlns:r="http://schemas.openxmlformats.org/officeDocument/2006/relationships" xmlns:m="http://schemas.openxmlformats.org/officeDocument/2006/math" xmlns:v="urn:schemas-microsoft-com:vml" xmlns:wp14="http://schemas.microsoft.com/office/word/2010/wordprocessingDrawing" xmlns:wp="http://schemas.openxmlformats.org/drawingml/2006/wordprocessingDrawing" xmlns:w10="urn:schemas-microsoft-com:office:word" xmlns:w="http://schemas.openxmlformats.org/wordprocessingml/2006/main" xmlns:w14="http://schemas.microsoft.com/office/word/2010/wordml" xmlns:w15="http://schemas.microsoft.com/office/word/2012/wordml" xmlns:w16cex="http://schemas.microsoft.com/office/word/2018/wordml/cex" xmlns:w16cid="http://schemas.microsoft.com/office/word/2016/wordml/cid" xmlns:w16="http://schemas.microsoft.com/office/word/2018/wordml" xmlns:w16sdtdh="http://schemas.microsoft.com/office/word/2020/wordml/sdtdatahash" xmlns:w16se="http://schemas.microsoft.com/office/word/2015/wordml/symex" xmlns:wpg="http://schemas.microsoft.com/office/word/2010/wordprocessingGroup" xmlns:wpi="http://schemas.microsoft.com/office/word/2010/wordprocessingInk" xmlns:wne="http://schemas.microsoft.com/office/word/2006/wordml" xmlns:wps="http://schemas.microsoft.com/office/word/2010/wordprocessingShape" mc:Ignorable="w14 w15 w16se w16cid w16 w16cex w16sdtdh wp14">
   <w:abstractNum w:abstractNumId="0" w15:restartNumberingAfterBreak="0">
     <w:nsid w:val="04AB3260"/>
     <w:multiLevelType w:val="hybridMultilevel"/>
@@ -4591,10 +4692,10 @@
       </w:pPr>
     </w:lvl>
   </w:abstractNum>
-  <w:num w:numId="1">
+  <w:num w:numId="1" w16cid:durableId="1573467719">
     <w:abstractNumId w:val="0"/>
   </w:num>
-  <w:num w:numId="2">
+  <w:num w:numId="2" w16cid:durableId="1662418012">
     <w:abstractNumId w:val="13"/>
     <w:lvlOverride w:ilvl="0">
       <w:startOverride w:val="1"/>
@@ -4624,43 +4725,43 @@
       <w:startOverride w:val="1"/>
     </w:lvlOverride>
   </w:num>
-  <w:num w:numId="3">
+  <w:num w:numId="3" w16cid:durableId="925650686">
     <w:abstractNumId w:val="13"/>
   </w:num>
-  <w:num w:numId="4">
+  <w:num w:numId="4" w16cid:durableId="273831105">
     <w:abstractNumId w:val="7"/>
   </w:num>
-  <w:num w:numId="5">
+  <w:num w:numId="5" w16cid:durableId="256330227">
     <w:abstractNumId w:val="2"/>
   </w:num>
-  <w:num w:numId="6">
+  <w:num w:numId="6" w16cid:durableId="816730274">
     <w:abstractNumId w:val="12"/>
   </w:num>
-  <w:num w:numId="7">
+  <w:num w:numId="7" w16cid:durableId="1147477532">
     <w:abstractNumId w:val="4"/>
   </w:num>
-  <w:num w:numId="8">
+  <w:num w:numId="8" w16cid:durableId="207035926">
     <w:abstractNumId w:val="5"/>
   </w:num>
-  <w:num w:numId="9">
+  <w:num w:numId="9" w16cid:durableId="953096412">
     <w:abstractNumId w:val="11"/>
   </w:num>
-  <w:num w:numId="10">
+  <w:num w:numId="10" w16cid:durableId="611742849">
     <w:abstractNumId w:val="8"/>
   </w:num>
-  <w:num w:numId="11">
+  <w:num w:numId="11" w16cid:durableId="416288279">
     <w:abstractNumId w:val="10"/>
   </w:num>
-  <w:num w:numId="12">
+  <w:num w:numId="12" w16cid:durableId="492256117">
     <w:abstractNumId w:val="6"/>
   </w:num>
-  <w:num w:numId="13">
+  <w:num w:numId="13" w16cid:durableId="534273822">
     <w:abstractNumId w:val="1"/>
   </w:num>
-  <w:num w:numId="14">
+  <w:num w:numId="14" w16cid:durableId="1755928964">
     <w:abstractNumId w:val="9"/>
   </w:num>
-  <w:num w:numId="15">
+  <w:num w:numId="15" w16cid:durableId="1500198935">
     <w:abstractNumId w:val="3"/>
   </w:num>
 </w:numbering>

</xml_diff>